<commit_message>
[GPR] Atualização do Plano de Cronograma e de hyperlinks.
</commit_message>
<xml_diff>
--- a/Artefatos de Documentação/Processo Aplicado/EveRemind/2-Gerencia de Projeto/Plano de Cronograma do Projeto.docx
+++ b/Artefatos de Documentação/Processo Aplicado/EveRemind/2-Gerencia de Projeto/Plano de Cronograma do Projeto.docx
@@ -20,26 +20,17 @@
           <w:sz w:val="44"/>
           <w:szCs w:val="44"/>
         </w:rPr>
-        <w:t>Plano de Cronograma</w:t>
-      </w:r>
-      <w:r>
-        <w:rPr>
-          <w:rFonts w:ascii="Arial" w:hAnsi="Arial" w:cs="Arial"/>
-          <w:b/>
+        <w:t>Plano de Cronograma – Byte INC.</w:t>
+      </w:r>
+    </w:p>
+    <w:p>
+      <w:pPr>
+        <w:jc w:val="center"/>
+        <w:rPr>
+          <w:rFonts w:ascii="Arial" w:hAnsi="Arial" w:cs="Arial"/>
           <w:sz w:val="44"/>
           <w:szCs w:val="44"/>
         </w:rPr>
-        <w:t xml:space="preserve"> – Byte INC.</w:t>
-      </w:r>
-    </w:p>
-    <w:p>
-      <w:pPr>
-        <w:jc w:val="center"/>
-        <w:rPr>
-          <w:rFonts w:ascii="Arial" w:hAnsi="Arial" w:cs="Arial"/>
-          <w:sz w:val="44"/>
-          <w:szCs w:val="44"/>
-        </w:rPr>
       </w:pPr>
     </w:p>
     <w:p>
@@ -87,7 +78,15 @@
         <w:rPr>
           <w:rFonts w:ascii="Arial" w:hAnsi="Arial" w:cs="Arial"/>
         </w:rPr>
-        <w:t>Este documento tem como propósito fazer as estimativas, mesmo que iniciais, de tudo que compreende o projeto. Desde esforço, recursos de todos os tipos até custo do projeto esse documento tratará e tentará ser o mais correto possível</w:t>
+        <w:t>Este documento tem como propósito fazer as estimativas, mesmo que iniciais, de tudo que compreende o projeto. Desde esforço, recursos de todos os tipos at</w:t>
+      </w:r>
+      <w:bookmarkStart w:id="0" w:name="_GoBack"/>
+      <w:bookmarkEnd w:id="0"/>
+      <w:r>
+        <w:rPr>
+          <w:rFonts w:ascii="Arial" w:hAnsi="Arial" w:cs="Arial"/>
+        </w:rPr>
+        <w:t>é custo do projeto esse documento tratará e tentará ser o mais correto possível</w:t>
       </w:r>
     </w:p>
     <w:p>
@@ -114,16 +113,7 @@
           <w:sz w:val="32"/>
           <w:szCs w:val="32"/>
         </w:rPr>
-        <w:t xml:space="preserve">2. </w:t>
-      </w:r>
-      <w:r>
-        <w:rPr>
-          <w:rFonts w:ascii="Arial" w:hAnsi="Arial" w:cs="Arial"/>
-          <w:b/>
-          <w:sz w:val="32"/>
-          <w:szCs w:val="32"/>
-        </w:rPr>
-        <w:t>Cronograma</w:t>
+        <w:t>2. Cronograma</w:t>
       </w:r>
     </w:p>
     <w:p>
@@ -185,10 +175,10 @@
       <w:hyperlink r:id="rId5" w:history="1">
         <w:r>
           <w:rPr>
-            <w:rStyle w:val="Hyperlink"/>
+            <w:rStyle w:val="Hiperlink"/>
             <w:rFonts w:ascii="Arial" w:hAnsi="Arial" w:cs="Arial"/>
           </w:rPr>
-          <w:t>Cronograma.</w:t>
+          <w:t>Cronograma Geral do Projeto.</w:t>
         </w:r>
       </w:hyperlink>
     </w:p>
@@ -222,9 +212,14 @@
     </w:p>
     <w:p>
       <w:pPr>
-        <w:outlineLvl w:val="0"/>
-        <w:rPr>
-          <w:rFonts w:ascii="Arial" w:hAnsi="Arial" w:cs="Arial"/>
+        <w:widowControl w:val="0"/>
+        <w:autoSpaceDE w:val="0"/>
+        <w:autoSpaceDN w:val="0"/>
+        <w:adjustRightInd w:val="0"/>
+        <w:spacing w:after="240" w:line="320" w:lineRule="atLeast"/>
+        <w:rPr>
+          <w:rFonts w:ascii="Helvetica Neue" w:hAnsi="Helvetica Neue" w:cs="Helvetica Neue"/>
+          <w:lang w:eastAsia="en-US"/>
         </w:rPr>
       </w:pPr>
       <w:r>
@@ -232,21 +227,189 @@
           <w:rFonts w:ascii="Arial" w:hAnsi="Arial" w:cs="Arial"/>
         </w:rPr>
         <w:tab/>
+      </w:r>
+      <w:r>
+        <w:rPr>
+          <w:rFonts w:ascii="Helvetica Neue" w:hAnsi="Helvetica Neue" w:cs="Helvetica Neue"/>
+          <w:lang w:eastAsia="en-US"/>
+        </w:rPr>
         <w:t>De acordo com as datas da planilha e o ciclo de vida, serão determinados marcos do projeto/pontos de controle em determinadas datas. São estas:</w:t>
       </w:r>
     </w:p>
     <w:p>
       <w:pPr>
-        <w:outlineLvl w:val="0"/>
-        <w:rPr>
-          <w:rFonts w:ascii="Arial" w:hAnsi="Arial" w:cs="Arial"/>
-        </w:rPr>
-      </w:pPr>
-      <w:r>
-        <w:rPr>
-          <w:rFonts w:ascii="Arial" w:hAnsi="Arial" w:cs="Arial"/>
-        </w:rPr>
-        <w:t>&lt;Aqui serão descritos os marcos&gt;</w:t>
+        <w:widowControl w:val="0"/>
+        <w:autoSpaceDE w:val="0"/>
+        <w:autoSpaceDN w:val="0"/>
+        <w:adjustRightInd w:val="0"/>
+        <w:spacing w:after="240" w:line="320" w:lineRule="atLeast"/>
+        <w:rPr>
+          <w:rFonts w:ascii="Helvetica Neue" w:hAnsi="Helvetica Neue" w:cs="Helvetica Neue"/>
+          <w:lang w:eastAsia="en-US"/>
+        </w:rPr>
+      </w:pPr>
+      <w:r>
+        <w:rPr>
+          <w:rFonts w:ascii="Helvetica Neue" w:hAnsi="Helvetica Neue" w:cs="Helvetica Neue"/>
+          <w:lang w:eastAsia="en-US"/>
+        </w:rPr>
+        <w:t> </w:t>
+      </w:r>
+    </w:p>
+    <w:p>
+      <w:pPr>
+        <w:widowControl w:val="0"/>
+        <w:autoSpaceDE w:val="0"/>
+        <w:autoSpaceDN w:val="0"/>
+        <w:adjustRightInd w:val="0"/>
+        <w:spacing w:after="240" w:line="320" w:lineRule="atLeast"/>
+        <w:rPr>
+          <w:rFonts w:ascii="Helvetica Neue" w:hAnsi="Helvetica Neue" w:cs="Helvetica Neue"/>
+          <w:lang w:eastAsia="en-US"/>
+        </w:rPr>
+      </w:pPr>
+      <w:r>
+        <w:rPr>
+          <w:rFonts w:ascii="Helvetica Neue" w:hAnsi="Helvetica Neue" w:cs="Helvetica Neue"/>
+          <w:lang w:eastAsia="en-US"/>
+        </w:rPr>
+        <w:t>·      04/05/2015 – Início do Projeto;</w:t>
+      </w:r>
+    </w:p>
+    <w:p>
+      <w:pPr>
+        <w:widowControl w:val="0"/>
+        <w:autoSpaceDE w:val="0"/>
+        <w:autoSpaceDN w:val="0"/>
+        <w:adjustRightInd w:val="0"/>
+        <w:spacing w:after="240" w:line="320" w:lineRule="atLeast"/>
+        <w:rPr>
+          <w:rFonts w:ascii="Helvetica Neue" w:hAnsi="Helvetica Neue" w:cs="Helvetica Neue"/>
+          <w:lang w:eastAsia="en-US"/>
+        </w:rPr>
+      </w:pPr>
+      <w:r>
+        <w:rPr>
+          <w:rFonts w:ascii="Helvetica Neue" w:hAnsi="Helvetica Neue" w:cs="Helvetica Neue"/>
+          <w:lang w:eastAsia="en-US"/>
+        </w:rPr>
+        <w:t>·      18/05/2015 – Final da Primeira Iteração;</w:t>
+      </w:r>
+    </w:p>
+    <w:p>
+      <w:pPr>
+        <w:widowControl w:val="0"/>
+        <w:autoSpaceDE w:val="0"/>
+        <w:autoSpaceDN w:val="0"/>
+        <w:adjustRightInd w:val="0"/>
+        <w:spacing w:after="240" w:line="320" w:lineRule="atLeast"/>
+        <w:rPr>
+          <w:rFonts w:ascii="Helvetica Neue" w:hAnsi="Helvetica Neue" w:cs="Helvetica Neue"/>
+          <w:lang w:eastAsia="en-US"/>
+        </w:rPr>
+      </w:pPr>
+      <w:r>
+        <w:rPr>
+          <w:rFonts w:ascii="Helvetica Neue" w:hAnsi="Helvetica Neue" w:cs="Helvetica Neue"/>
+          <w:lang w:eastAsia="en-US"/>
+        </w:rPr>
+        <w:t>·      01/06/2015 – Final da Segunda Iteração;</w:t>
+      </w:r>
+    </w:p>
+    <w:p>
+      <w:pPr>
+        <w:widowControl w:val="0"/>
+        <w:autoSpaceDE w:val="0"/>
+        <w:autoSpaceDN w:val="0"/>
+        <w:adjustRightInd w:val="0"/>
+        <w:spacing w:after="240" w:line="320" w:lineRule="atLeast"/>
+        <w:rPr>
+          <w:rFonts w:ascii="Helvetica Neue" w:hAnsi="Helvetica Neue" w:cs="Helvetica Neue"/>
+          <w:lang w:eastAsia="en-US"/>
+        </w:rPr>
+      </w:pPr>
+      <w:r>
+        <w:rPr>
+          <w:rFonts w:ascii="Helvetica Neue" w:hAnsi="Helvetica Neue" w:cs="Helvetica Neue"/>
+          <w:lang w:eastAsia="en-US"/>
+        </w:rPr>
+        <w:t>·      15/06/2015 – Final da Terceira Iteração;</w:t>
+      </w:r>
+    </w:p>
+    <w:p>
+      <w:pPr>
+        <w:widowControl w:val="0"/>
+        <w:autoSpaceDE w:val="0"/>
+        <w:autoSpaceDN w:val="0"/>
+        <w:adjustRightInd w:val="0"/>
+        <w:spacing w:after="240" w:line="320" w:lineRule="atLeast"/>
+        <w:rPr>
+          <w:rFonts w:ascii="Helvetica Neue" w:hAnsi="Helvetica Neue" w:cs="Helvetica Neue"/>
+          <w:lang w:eastAsia="en-US"/>
+        </w:rPr>
+      </w:pPr>
+      <w:r>
+        <w:rPr>
+          <w:rFonts w:ascii="Helvetica Neue" w:hAnsi="Helvetica Neue" w:cs="Helvetica Neue"/>
+          <w:lang w:eastAsia="en-US"/>
+        </w:rPr>
+        <w:t>·      29/06/2015 – Final da Quarta Iteração / Final do Projeto;</w:t>
+      </w:r>
+    </w:p>
+    <w:p>
+      <w:pPr>
+        <w:widowControl w:val="0"/>
+        <w:autoSpaceDE w:val="0"/>
+        <w:autoSpaceDN w:val="0"/>
+        <w:adjustRightInd w:val="0"/>
+        <w:spacing w:after="240" w:line="320" w:lineRule="atLeast"/>
+        <w:rPr>
+          <w:rFonts w:ascii="Helvetica Neue" w:hAnsi="Helvetica Neue" w:cs="Helvetica Neue"/>
+          <w:lang w:eastAsia="en-US"/>
+        </w:rPr>
+      </w:pPr>
+      <w:r>
+        <w:rPr>
+          <w:rFonts w:ascii="Helvetica Neue" w:hAnsi="Helvetica Neue" w:cs="Helvetica Neue"/>
+          <w:lang w:eastAsia="en-US"/>
+        </w:rPr>
+        <w:t> </w:t>
+      </w:r>
+    </w:p>
+    <w:p>
+      <w:pPr>
+        <w:widowControl w:val="0"/>
+        <w:autoSpaceDE w:val="0"/>
+        <w:autoSpaceDN w:val="0"/>
+        <w:adjustRightInd w:val="0"/>
+        <w:spacing w:after="240" w:line="320" w:lineRule="atLeast"/>
+        <w:rPr>
+          <w:rFonts w:ascii="Helvetica Neue" w:hAnsi="Helvetica Neue" w:cs="Helvetica Neue"/>
+          <w:lang w:eastAsia="en-US"/>
+        </w:rPr>
+      </w:pPr>
+      <w:r>
+        <w:rPr>
+          <w:rFonts w:ascii="Helvetica Neue" w:hAnsi="Helvetica Neue" w:cs="Helvetica Neue"/>
+          <w:lang w:eastAsia="en-US"/>
+        </w:rPr>
+        <w:t xml:space="preserve">Cada uma das datas acima serão marcos do projeto, e cada final de iteração será também um ponto de controle do projeto. Nesses pontos de controle serão verificados o andamento e se fora cumprido todo o prometido no andamento do projeto, além de nessas datas serem feitas releases de </w:t>
+      </w:r>
+      <w:proofErr w:type="spellStart"/>
+      <w:r>
+        <w:rPr>
+          <w:rFonts w:ascii="Helvetica Neue" w:hAnsi="Helvetica Neue" w:cs="Helvetica Neue"/>
+          <w:lang w:eastAsia="en-US"/>
+        </w:rPr>
+        <w:t>baselines</w:t>
+      </w:r>
+      <w:proofErr w:type="spellEnd"/>
+      <w:r>
+        <w:rPr>
+          <w:rFonts w:ascii="Helvetica Neue" w:hAnsi="Helvetica Neue" w:cs="Helvetica Neue"/>
+          <w:lang w:eastAsia="en-US"/>
+        </w:rPr>
+        <w:t xml:space="preserve"> do projeto contendo protótipos do mesmo.</w:t>
       </w:r>
     </w:p>
     <w:p>
@@ -259,24 +422,13 @@
           <w:szCs w:val="32"/>
         </w:rPr>
       </w:pPr>
-    </w:p>
-    <w:p>
-      <w:pPr>
-        <w:outlineLvl w:val="0"/>
+      <w:r>
         <w:rPr>
           <w:rFonts w:ascii="Arial" w:hAnsi="Arial" w:cs="Arial"/>
           <w:b/>
           <w:sz w:val="32"/>
           <w:szCs w:val="32"/>
         </w:rPr>
-      </w:pPr>
-      <w:r>
-        <w:rPr>
-          <w:rFonts w:ascii="Arial" w:hAnsi="Arial" w:cs="Arial"/>
-          <w:b/>
-          <w:sz w:val="32"/>
-          <w:szCs w:val="32"/>
-        </w:rPr>
         <w:t>3. Revisões</w:t>
       </w:r>
     </w:p>
@@ -286,22 +438,15 @@
           <w:rFonts w:ascii="Arial" w:hAnsi="Arial" w:cs="Arial"/>
         </w:rPr>
       </w:pPr>
-      <w:bookmarkStart w:id="0" w:name="_GoBack"/>
       <w:r>
         <w:tab/>
       </w:r>
       <w:r>
         <w:rPr>
-          <w:rFonts w:ascii="Arial" w:hAnsi="Arial" w:cs="Arial"/>
-        </w:rPr>
-        <w:t xml:space="preserve">&lt;Aqui será descrito como serão feitas as revisões do projeto nos marcos </w:t>
-      </w:r>
-      <w:bookmarkEnd w:id="0"/>
-      <w:r>
-        <w:rPr>
-          <w:rFonts w:ascii="Arial" w:hAnsi="Arial" w:cs="Arial"/>
-        </w:rPr>
-        <w:t>determinados.&gt;</w:t>
+          <w:rFonts w:ascii="Helvetica Neue" w:hAnsi="Helvetica Neue" w:cs="Helvetica Neue"/>
+          <w:lang w:eastAsia="en-US"/>
+        </w:rPr>
+        <w:t>Revisões no cronograma provavelmente se farão necessárias. Semanalmente as datas dos cronogramas serão revisadas e se necessário for serão alteradas. As revisões entram como um processo de manutenção no artefato, obedecendo o processo de manutenção do projeto.</w:t>
       </w:r>
     </w:p>
     <w:sectPr>
@@ -717,11 +862,11 @@
       <w:lang w:val="pt-BR" w:eastAsia="es-ES"/>
     </w:rPr>
   </w:style>
-  <w:style w:type="paragraph" w:styleId="Heading1">
+  <w:style w:type="paragraph" w:styleId="Ttulo1">
     <w:name w:val="heading 1"/>
     <w:basedOn w:val="Normal"/>
     <w:next w:val="Normal"/>
-    <w:link w:val="Heading1Char"/>
+    <w:link w:val="Ttulo1Char"/>
     <w:uiPriority w:val="9"/>
     <w:qFormat/>
     <w:rsid w:val="008041C1"/>
@@ -738,13 +883,13 @@
       <w:szCs w:val="32"/>
     </w:rPr>
   </w:style>
-  <w:style w:type="character" w:default="1" w:styleId="DefaultParagraphFont">
+  <w:style w:type="character" w:default="1" w:styleId="Fontepargpadro">
     <w:name w:val="Default Paragraph Font"/>
     <w:uiPriority w:val="1"/>
     <w:semiHidden/>
     <w:unhideWhenUsed/>
   </w:style>
-  <w:style w:type="table" w:default="1" w:styleId="TableNormal">
+  <w:style w:type="table" w:default="1" w:styleId="Tabelanormal">
     <w:name w:val="Normal Table"/>
     <w:uiPriority w:val="99"/>
     <w:semiHidden/>
@@ -759,15 +904,15 @@
       </w:tblCellMar>
     </w:tblPr>
   </w:style>
-  <w:style w:type="numbering" w:default="1" w:styleId="NoList">
+  <w:style w:type="numbering" w:default="1" w:styleId="Semlista">
     <w:name w:val="No List"/>
     <w:uiPriority w:val="99"/>
     <w:semiHidden/>
     <w:unhideWhenUsed/>
   </w:style>
-  <w:style w:type="character" w:styleId="Hyperlink">
+  <w:style w:type="character" w:styleId="Hiperlink">
     <w:name w:val="Hyperlink"/>
-    <w:basedOn w:val="DefaultParagraphFont"/>
+    <w:basedOn w:val="Fontepargpadro"/>
     <w:uiPriority w:val="99"/>
     <w:unhideWhenUsed/>
     <w:rsid w:val="008041C1"/>
@@ -776,10 +921,10 @@
       <w:u w:val="single"/>
     </w:rPr>
   </w:style>
-  <w:style w:type="character" w:customStyle="1" w:styleId="Heading1Char">
-    <w:name w:val="Heading 1 Char"/>
-    <w:basedOn w:val="DefaultParagraphFont"/>
-    <w:link w:val="Heading1"/>
+  <w:style w:type="character" w:customStyle="1" w:styleId="Ttulo1Char">
+    <w:name w:val="Título 1 Char"/>
+    <w:basedOn w:val="Fontepargpadro"/>
+    <w:link w:val="Ttulo1"/>
     <w:uiPriority w:val="9"/>
     <w:rsid w:val="008041C1"/>
     <w:rPr>
@@ -790,10 +935,10 @@
       <w:lang w:val="pt-BR" w:eastAsia="es-ES"/>
     </w:rPr>
   </w:style>
-  <w:style w:type="paragraph" w:styleId="DocumentMap">
+  <w:style w:type="paragraph" w:styleId="MapadoDocumento">
     <w:name w:val="Document Map"/>
     <w:basedOn w:val="Normal"/>
-    <w:link w:val="DocumentMapChar"/>
+    <w:link w:val="MapadoDocumentoChar"/>
     <w:uiPriority w:val="99"/>
     <w:semiHidden/>
     <w:unhideWhenUsed/>
@@ -802,10 +947,10 @@
       <w:rFonts w:ascii="Helvetica" w:hAnsi="Helvetica"/>
     </w:rPr>
   </w:style>
-  <w:style w:type="character" w:customStyle="1" w:styleId="DocumentMapChar">
-    <w:name w:val="Document Map Char"/>
-    <w:basedOn w:val="DefaultParagraphFont"/>
-    <w:link w:val="DocumentMap"/>
+  <w:style w:type="character" w:customStyle="1" w:styleId="MapadoDocumentoChar">
+    <w:name w:val="Mapa do Documento Char"/>
+    <w:basedOn w:val="Fontepargpadro"/>
+    <w:link w:val="MapadoDocumento"/>
     <w:uiPriority w:val="99"/>
     <w:semiHidden/>
     <w:rsid w:val="008041C1"/>
@@ -1083,7 +1228,7 @@
 </file>
 
 <file path=customXml/itemProps1.xml><?xml version="1.0" encoding="utf-8"?>
-<ds:datastoreItem xmlns:ds="http://schemas.openxmlformats.org/officeDocument/2006/customXml" ds:itemID="{9B1BEFE5-E701-784E-B692-6F6CE50D639F}">
+<ds:datastoreItem xmlns:ds="http://schemas.openxmlformats.org/officeDocument/2006/customXml" ds:itemID="{2BFCB56E-E6FB-8E45-8AC0-A4FE96F5B876}">
   <ds:schemaRefs>
     <ds:schemaRef ds:uri="http://schemas.openxmlformats.org/officeDocument/2006/bibliography"/>
   </ds:schemaRefs>

</xml_diff>

<commit_message>
[GPR] Atualizações mínimas gerais.
</commit_message>
<xml_diff>
--- a/Artefatos de Documentação/Processo Aplicado/EveRemind/2-Gerencia de Projeto/Plano de Cronograma do Projeto.docx
+++ b/Artefatos de Documentação/Processo Aplicado/EveRemind/2-Gerencia de Projeto/Plano de Cronograma do Projeto.docx
@@ -78,15 +78,7 @@
         <w:rPr>
           <w:rFonts w:ascii="Arial" w:hAnsi="Arial" w:cs="Arial"/>
         </w:rPr>
-        <w:t>Este documento tem como propósito fazer as estimativas, mesmo que iniciais, de tudo que compreende o projeto. Desde esforço, recursos de todos os tipos at</w:t>
-      </w:r>
-      <w:bookmarkStart w:id="0" w:name="_GoBack"/>
-      <w:bookmarkEnd w:id="0"/>
-      <w:r>
-        <w:rPr>
-          <w:rFonts w:ascii="Arial" w:hAnsi="Arial" w:cs="Arial"/>
-        </w:rPr>
-        <w:t>é custo do projeto esse documento tratará e tentará ser o mais correto possível</w:t>
+        <w:t>Este documento tem como propósito fazer as estimativas, mesmo que iniciais, de tudo que compreende o projeto. Desde esforço, recursos de todos os tipos até custo do projeto esse documento tratará e tentará ser o mais correto possível</w:t>
       </w:r>
     </w:p>
     <w:p>
@@ -156,21 +148,7 @@
         <w:rPr>
           <w:rFonts w:ascii="Arial" w:hAnsi="Arial" w:cs="Arial"/>
         </w:rPr>
-        <w:t xml:space="preserve">Uma planilha contendo atividades, descrições das atividades, datas de </w:t>
-      </w:r>
-      <w:proofErr w:type="spellStart"/>
-      <w:r>
-        <w:rPr>
-          <w:rFonts w:ascii="Arial" w:hAnsi="Arial" w:cs="Arial"/>
-        </w:rPr>
-        <w:t>ínicio</w:t>
-      </w:r>
-      <w:proofErr w:type="spellEnd"/>
-      <w:r>
-        <w:rPr>
-          <w:rFonts w:ascii="Arial" w:hAnsi="Arial" w:cs="Arial"/>
-        </w:rPr>
-        <w:t xml:space="preserve">, deadlines, recursos e dependências servirá de base para todo o projeto. Essa tabela pode ser acessada em: </w:t>
+        <w:t xml:space="preserve">Uma planilha contendo atividades, descrições das atividades, datas de ínicio, deadlines, recursos e dependências servirá de base para todo o projeto. Essa tabela pode ser acessada em: </w:t>
       </w:r>
       <w:hyperlink r:id="rId5" w:history="1">
         <w:r>
@@ -393,23 +371,7 @@
           <w:rFonts w:ascii="Helvetica Neue" w:hAnsi="Helvetica Neue" w:cs="Helvetica Neue"/>
           <w:lang w:eastAsia="en-US"/>
         </w:rPr>
-        <w:t xml:space="preserve">Cada uma das datas acima serão marcos do projeto, e cada final de iteração será também um ponto de controle do projeto. Nesses pontos de controle serão verificados o andamento e se fora cumprido todo o prometido no andamento do projeto, além de nessas datas serem feitas releases de </w:t>
-      </w:r>
-      <w:proofErr w:type="spellStart"/>
-      <w:r>
-        <w:rPr>
-          <w:rFonts w:ascii="Helvetica Neue" w:hAnsi="Helvetica Neue" w:cs="Helvetica Neue"/>
-          <w:lang w:eastAsia="en-US"/>
-        </w:rPr>
-        <w:t>baselines</w:t>
-      </w:r>
-      <w:proofErr w:type="spellEnd"/>
-      <w:r>
-        <w:rPr>
-          <w:rFonts w:ascii="Helvetica Neue" w:hAnsi="Helvetica Neue" w:cs="Helvetica Neue"/>
-          <w:lang w:eastAsia="en-US"/>
-        </w:rPr>
-        <w:t xml:space="preserve"> do projeto contendo protótipos do mesmo.</w:t>
+        <w:t>Cada uma das datas acima serão marcos do projeto, e cada final de iteração será também um ponto de controle do projeto. Nesses pontos de controle serão verificados o andamento e se fora cumprido todo o prometido no andamento do projeto, além de nessas datas serem feitas releases de baselines do projeto contendo protótipos do mesmo.</w:t>
       </w:r>
     </w:p>
     <w:p>
@@ -446,8 +408,24 @@
           <w:rFonts w:ascii="Helvetica Neue" w:hAnsi="Helvetica Neue" w:cs="Helvetica Neue"/>
           <w:lang w:eastAsia="en-US"/>
         </w:rPr>
-        <w:t>Revisões no cronograma provavelmente se farão necessárias. Semanalmente as datas dos cronogramas serão revisadas e se necessário for serão alteradas. As revisões entram como um processo de manutenção no artefato, obedecendo o processo de manutenção do projeto.</w:t>
-      </w:r>
+        <w:t xml:space="preserve">Revisões no cronograma provavelmente se farão necessárias. Semanalmente as datas </w:t>
+      </w:r>
+      <w:r>
+        <w:rPr>
+          <w:rFonts w:ascii="Helvetica Neue" w:hAnsi="Helvetica Neue" w:cs="Helvetica Neue"/>
+          <w:lang w:eastAsia="en-US"/>
+        </w:rPr>
+        <w:t>e a porcentagem de conclusão do cronograma</w:t>
+      </w:r>
+      <w:r>
+        <w:rPr>
+          <w:rFonts w:ascii="Helvetica Neue" w:hAnsi="Helvetica Neue" w:cs="Helvetica Neue"/>
+          <w:lang w:eastAsia="en-US"/>
+        </w:rPr>
+        <w:t xml:space="preserve"> serão revisadas e se necessário for serão alteradas.</w:t>
+      </w:r>
+      <w:bookmarkStart w:id="0" w:name="_GoBack"/>
+      <w:bookmarkEnd w:id="0"/>
     </w:p>
     <w:sectPr>
       <w:pgSz w:w="11900" w:h="16840"/>
@@ -1228,7 +1206,7 @@
 </file>
 
 <file path=customXml/itemProps1.xml><?xml version="1.0" encoding="utf-8"?>
-<ds:datastoreItem xmlns:ds="http://schemas.openxmlformats.org/officeDocument/2006/customXml" ds:itemID="{2BFCB56E-E6FB-8E45-8AC0-A4FE96F5B876}">
+<ds:datastoreItem xmlns:ds="http://schemas.openxmlformats.org/officeDocument/2006/customXml" ds:itemID="{4299D196-0C4A-A14B-8BC2-3C68C82646BF}">
   <ds:schemaRefs>
     <ds:schemaRef ds:uri="http://schemas.openxmlformats.org/officeDocument/2006/bibliography"/>
   </ds:schemaRefs>

</xml_diff>